<commit_message>
added stats generation and localization
</commit_message>
<xml_diff>
--- a/Свойства.docx
+++ b/Свойства.docx
@@ -25,6 +25,482 @@
     <w:p>
       <w:pPr>
         <w:rPr>
+          <w:b/>
+          <w:bCs/>
+          <w:sz w:val="28"/>
+          <w:szCs w:val="28"/>
+        </w:rPr>
+      </w:pPr>
+      <w:r>
+        <w:rPr>
+          <w:sz w:val="28"/>
+          <w:szCs w:val="28"/>
+        </w:rPr>
+        <w:t xml:space="preserve">Основные: </w:t>
+      </w:r>
+      <w:r>
+        <w:rPr>
+          <w:b/>
+          <w:bCs/>
+          <w:sz w:val="28"/>
+          <w:szCs w:val="28"/>
+        </w:rPr>
+        <w:t>урон, здоровье, защита</w:t>
+      </w:r>
+    </w:p>
+    <w:p>
+      <w:pPr>
+        <w:rPr>
+          <w:sz w:val="28"/>
+          <w:szCs w:val="28"/>
+        </w:rPr>
+      </w:pPr>
+      <w:r>
+        <w:rPr>
+          <w:sz w:val="28"/>
+          <w:szCs w:val="28"/>
+        </w:rPr>
+        <w:t xml:space="preserve">База: </w:t>
+      </w:r>
+      <w:r>
+        <w:rPr>
+          <w:b/>
+          <w:bCs/>
+          <w:sz w:val="28"/>
+          <w:szCs w:val="28"/>
+        </w:rPr>
+        <w:t xml:space="preserve">шанс уклона, шанс </w:t>
+      </w:r>
+      <w:proofErr w:type="spellStart"/>
+      <w:r>
+        <w:rPr>
+          <w:b/>
+          <w:bCs/>
+          <w:sz w:val="28"/>
+          <w:szCs w:val="28"/>
+        </w:rPr>
+        <w:t>крита</w:t>
+      </w:r>
+      <w:proofErr w:type="spellEnd"/>
+      <w:r>
+        <w:rPr>
+          <w:b/>
+          <w:bCs/>
+          <w:sz w:val="28"/>
+          <w:szCs w:val="28"/>
+        </w:rPr>
+        <w:t>, шанс блока</w:t>
+      </w:r>
+    </w:p>
+    <w:p>
+      <w:pPr>
+        <w:rPr>
+          <w:b/>
+          <w:bCs/>
+          <w:sz w:val="28"/>
+          <w:szCs w:val="28"/>
+        </w:rPr>
+      </w:pPr>
+      <w:r>
+        <w:rPr>
+          <w:sz w:val="28"/>
+          <w:szCs w:val="28"/>
+        </w:rPr>
+        <w:t xml:space="preserve">Характеристики: </w:t>
+      </w:r>
+      <w:r>
+        <w:rPr>
+          <w:b/>
+          <w:bCs/>
+          <w:sz w:val="28"/>
+          <w:szCs w:val="28"/>
+        </w:rPr>
+        <w:t>сила, ловкость выносливость</w:t>
+      </w:r>
+    </w:p>
+    <w:p>
+      <w:pPr>
+        <w:rPr>
+          <w:b/>
+          <w:bCs/>
+          <w:sz w:val="28"/>
+          <w:szCs w:val="28"/>
+        </w:rPr>
+      </w:pPr>
+      <w:r>
+        <w:rPr>
+          <w:sz w:val="28"/>
+          <w:szCs w:val="28"/>
+        </w:rPr>
+        <w:t>Дополнительные:</w:t>
+      </w:r>
+      <w:r>
+        <w:rPr>
+          <w:b/>
+          <w:bCs/>
+          <w:sz w:val="28"/>
+          <w:szCs w:val="28"/>
+        </w:rPr>
+        <w:t xml:space="preserve"> бонус редкости</w:t>
+      </w:r>
+    </w:p>
+    <w:p>
+      <w:pPr>
+        <w:rPr>
+          <w:b/>
+          <w:bCs/>
+          <w:sz w:val="28"/>
+          <w:szCs w:val="28"/>
+        </w:rPr>
+      </w:pPr>
+    </w:p>
+    <w:p>
+      <w:pPr>
+        <w:rPr>
+          <w:sz w:val="28"/>
+          <w:szCs w:val="28"/>
+        </w:rPr>
+      </w:pPr>
+      <w:r>
+        <w:rPr>
+          <w:b/>
+          <w:bCs/>
+          <w:sz w:val="28"/>
+          <w:szCs w:val="28"/>
+        </w:rPr>
+        <w:t xml:space="preserve">Урон </w:t>
+      </w:r>
+      <w:r>
+        <w:rPr>
+          <w:sz w:val="28"/>
+          <w:szCs w:val="28"/>
+        </w:rPr>
+        <w:t>– чистый урон добавляемый к атакам</w:t>
+      </w:r>
+    </w:p>
+    <w:p>
+      <w:pPr>
+        <w:rPr>
+          <w:sz w:val="28"/>
+          <w:szCs w:val="28"/>
+        </w:rPr>
+      </w:pPr>
+      <w:r>
+        <w:rPr>
+          <w:b/>
+          <w:bCs/>
+          <w:sz w:val="28"/>
+          <w:szCs w:val="28"/>
+        </w:rPr>
+        <w:t xml:space="preserve">Здоровье </w:t>
+      </w:r>
+      <w:r>
+        <w:rPr>
+          <w:sz w:val="28"/>
+          <w:szCs w:val="28"/>
+        </w:rPr>
+        <w:t>– чистое увеличение здоровья</w:t>
+      </w:r>
+    </w:p>
+    <w:p>
+      <w:pPr>
+        <w:rPr>
+          <w:sz w:val="28"/>
+          <w:szCs w:val="28"/>
+        </w:rPr>
+      </w:pPr>
+      <w:r>
+        <w:rPr>
+          <w:b/>
+          <w:bCs/>
+          <w:sz w:val="28"/>
+          <w:szCs w:val="28"/>
+        </w:rPr>
+        <w:t xml:space="preserve">Защита </w:t>
+      </w:r>
+      <w:r>
+        <w:rPr>
+          <w:sz w:val="28"/>
+          <w:szCs w:val="28"/>
+        </w:rPr>
+        <w:t>– процент уменьшения входящего урона</w:t>
+      </w:r>
+    </w:p>
+    <w:p>
+      <w:pPr>
+        <w:rPr>
+          <w:sz w:val="28"/>
+          <w:szCs w:val="28"/>
+        </w:rPr>
+      </w:pPr>
+      <w:r>
+        <w:rPr>
+          <w:b/>
+          <w:bCs/>
+          <w:sz w:val="28"/>
+          <w:szCs w:val="28"/>
+        </w:rPr>
+        <w:t xml:space="preserve">Уклон </w:t>
+      </w:r>
+      <w:r>
+        <w:rPr>
+          <w:sz w:val="28"/>
+          <w:szCs w:val="28"/>
+        </w:rPr>
+        <w:t xml:space="preserve">– полный пропуск атаки противника, </w:t>
+      </w:r>
+      <w:r>
+        <w:rPr>
+          <w:sz w:val="28"/>
+          <w:szCs w:val="28"/>
+        </w:rPr>
+        <w:t>никакого урона и эффектов.</w:t>
+      </w:r>
+    </w:p>
+    <w:p>
+      <w:pPr>
+        <w:rPr>
+          <w:sz w:val="28"/>
+          <w:szCs w:val="28"/>
+        </w:rPr>
+      </w:pPr>
+      <w:r>
+        <w:rPr>
+          <w:b/>
+          <w:bCs/>
+          <w:sz w:val="28"/>
+          <w:szCs w:val="28"/>
+        </w:rPr>
+        <w:t xml:space="preserve">Крит </w:t>
+      </w:r>
+      <w:r>
+        <w:rPr>
+          <w:sz w:val="28"/>
+          <w:szCs w:val="28"/>
+        </w:rPr>
+        <w:t>– процентное увеличение наносимого урона, усиливает накладываемые эффекты</w:t>
+      </w:r>
+    </w:p>
+    <w:p>
+      <w:pPr>
+        <w:rPr>
+          <w:sz w:val="28"/>
+          <w:szCs w:val="28"/>
+        </w:rPr>
+      </w:pPr>
+      <w:r>
+        <w:rPr>
+          <w:b/>
+          <w:bCs/>
+          <w:sz w:val="28"/>
+          <w:szCs w:val="28"/>
+        </w:rPr>
+        <w:t xml:space="preserve">Блок </w:t>
+      </w:r>
+      <w:r>
+        <w:rPr>
+          <w:sz w:val="28"/>
+          <w:szCs w:val="28"/>
+        </w:rPr>
+        <w:t>– уменьшает процент полученного урона и эффектность наложенных негативных эффектов, предположительно срабатывает чаще уклона, поскольку не такой эффективный.</w:t>
+      </w:r>
+    </w:p>
+    <w:p>
+      <w:pPr>
+        <w:rPr>
+          <w:sz w:val="28"/>
+          <w:szCs w:val="28"/>
+        </w:rPr>
+      </w:pPr>
+      <w:r>
+        <w:rPr>
+          <w:b/>
+          <w:bCs/>
+          <w:sz w:val="28"/>
+          <w:szCs w:val="28"/>
+        </w:rPr>
+        <w:t xml:space="preserve">Сила </w:t>
+      </w:r>
+      <w:r>
+        <w:rPr>
+          <w:sz w:val="28"/>
+          <w:szCs w:val="28"/>
+        </w:rPr>
+        <w:t>– урон, процент увеличения урона при критическом ударе</w:t>
+      </w:r>
+    </w:p>
+    <w:p>
+      <w:pPr>
+        <w:rPr>
+          <w:sz w:val="28"/>
+          <w:szCs w:val="28"/>
+        </w:rPr>
+      </w:pPr>
+      <w:r>
+        <w:rPr>
+          <w:b/>
+          <w:bCs/>
+          <w:sz w:val="28"/>
+          <w:szCs w:val="28"/>
+        </w:rPr>
+        <w:t xml:space="preserve">Ловкость </w:t>
+      </w:r>
+      <w:r>
+        <w:rPr>
+          <w:sz w:val="28"/>
+          <w:szCs w:val="28"/>
+        </w:rPr>
+        <w:t xml:space="preserve">– </w:t>
+      </w:r>
+      <w:r>
+        <w:rPr>
+          <w:sz w:val="28"/>
+          <w:szCs w:val="28"/>
+        </w:rPr>
+        <w:t>шанс парировать, шанс двойного срабатывания комбо</w:t>
+      </w:r>
+    </w:p>
+    <w:p>
+      <w:pPr>
+        <w:rPr>
+          <w:sz w:val="28"/>
+          <w:szCs w:val="28"/>
+        </w:rPr>
+      </w:pPr>
+      <w:r>
+        <w:rPr>
+          <w:b/>
+          <w:bCs/>
+          <w:sz w:val="28"/>
+          <w:szCs w:val="28"/>
+        </w:rPr>
+        <w:t xml:space="preserve">Выносливость </w:t>
+      </w:r>
+      <w:r>
+        <w:rPr>
+          <w:sz w:val="28"/>
+          <w:szCs w:val="28"/>
+        </w:rPr>
+        <w:t>– здоровье, увеличивает % поглощаемого урона при блоке</w:t>
+      </w:r>
+    </w:p>
+    <w:p>
+      <w:pPr>
+        <w:rPr>
+          <w:sz w:val="28"/>
+          <w:szCs w:val="28"/>
+        </w:rPr>
+      </w:pPr>
+      <w:r>
+        <w:rPr>
+          <w:b/>
+          <w:bCs/>
+          <w:sz w:val="28"/>
+          <w:szCs w:val="28"/>
+        </w:rPr>
+        <w:t xml:space="preserve">Бонус редкости </w:t>
+      </w:r>
+      <w:r>
+        <w:rPr>
+          <w:sz w:val="28"/>
+          <w:szCs w:val="28"/>
+        </w:rPr>
+        <w:t xml:space="preserve">– при генерации лута увеличивает шанс выпадения более высокой редкости предмета. При бонусе к редкости </w:t>
+      </w:r>
+      <w:r>
+        <w:rPr>
+          <w:sz w:val="28"/>
+          <w:szCs w:val="28"/>
+        </w:rPr>
+        <w:t xml:space="preserve">10% </w:t>
+      </w:r>
+      <w:r>
+        <w:rPr>
+          <w:sz w:val="28"/>
+          <w:szCs w:val="28"/>
+        </w:rPr>
+        <w:t xml:space="preserve">в случае, если шанс выпадения легендарного предмета </w:t>
+      </w:r>
+      <w:r>
+        <w:rPr>
+          <w:sz w:val="28"/>
+          <w:szCs w:val="28"/>
+        </w:rPr>
+        <w:t xml:space="preserve">1%, </w:t>
+      </w:r>
+      <w:r>
+        <w:rPr>
+          <w:sz w:val="28"/>
+          <w:szCs w:val="28"/>
+        </w:rPr>
+        <w:t xml:space="preserve">с бонусом это будет </w:t>
+      </w:r>
+      <w:r>
+        <w:rPr>
+          <w:sz w:val="28"/>
+          <w:szCs w:val="28"/>
+        </w:rPr>
+        <w:t>1.1%.</w:t>
+      </w:r>
+      <w:r>
+        <w:rPr>
+          <w:sz w:val="28"/>
+          <w:szCs w:val="28"/>
+        </w:rPr>
+        <w:t xml:space="preserve"> </w:t>
+      </w:r>
+      <w:r>
+        <w:rPr>
+          <w:b/>
+          <w:bCs/>
+          <w:sz w:val="28"/>
+          <w:szCs w:val="28"/>
+        </w:rPr>
+        <w:t>НЕ</w:t>
+      </w:r>
+      <w:r>
+        <w:rPr>
+          <w:sz w:val="28"/>
+          <w:szCs w:val="28"/>
+        </w:rPr>
+        <w:t xml:space="preserve"> влияет на </w:t>
+      </w:r>
+      <w:r>
+        <w:rPr>
+          <w:sz w:val="28"/>
+          <w:szCs w:val="28"/>
+        </w:rPr>
+        <w:t>количество свойств, их уровень и их роллы</w:t>
+      </w:r>
+      <w:r>
+        <w:rPr>
+          <w:sz w:val="28"/>
+          <w:szCs w:val="28"/>
+        </w:rPr>
+        <w:t xml:space="preserve">. </w:t>
+      </w:r>
+    </w:p>
+    <w:p>
+      <w:pPr>
+        <w:rPr>
+          <w:b/>
+          <w:bCs/>
+          <w:sz w:val="28"/>
+          <w:szCs w:val="28"/>
+        </w:rPr>
+      </w:pPr>
+    </w:p>
+    <w:p>
+      <w:pPr>
+        <w:rPr>
+          <w:sz w:val="28"/>
+          <w:szCs w:val="28"/>
+        </w:rPr>
+      </w:pPr>
+    </w:p>
+    <w:p>
+      <w:pPr>
+        <w:rPr>
           <w:sz w:val="28"/>
           <w:szCs w:val="28"/>
         </w:rPr>
@@ -198,6 +674,7 @@
           <w:sz w:val="28"/>
           <w:szCs w:val="28"/>
         </w:rPr>
+        <w:lastRenderedPageBreak/>
         <w:t>Первые 6 уровней свойств могут быть накрафчены, а вот 7 и 8 могут только выпасть. У предмета 5 уровня, может быть 7 уровень свойства и у предмета 6 уровня может быть свойство 7 или 8 уровня</w:t>
       </w:r>
       <w:r>
@@ -214,6 +691,45 @@
         </w:rPr>
         <w:t>. Такие свойства выделяются фиолетовым текстом.</w:t>
       </w:r>
+    </w:p>
+    <w:p>
+      <w:pPr>
+        <w:rPr>
+          <w:sz w:val="28"/>
+          <w:szCs w:val="28"/>
+        </w:rPr>
+      </w:pPr>
+    </w:p>
+    <w:p>
+      <w:pPr>
+        <w:rPr>
+          <w:sz w:val="28"/>
+          <w:szCs w:val="28"/>
+        </w:rPr>
+      </w:pPr>
+      <w:r>
+        <w:rPr>
+          <w:sz w:val="28"/>
+          <w:szCs w:val="28"/>
+        </w:rPr>
+        <w:t>У разных баз предметов есть пулл свойств, которые могут зароллиться.</w:t>
+      </w:r>
+    </w:p>
+    <w:p>
+      <w:pPr>
+        <w:rPr>
+          <w:sz w:val="28"/>
+          <w:szCs w:val="28"/>
+        </w:rPr>
+      </w:pPr>
+    </w:p>
+    <w:p>
+      <w:pPr>
+        <w:rPr>
+          <w:sz w:val="28"/>
+          <w:szCs w:val="28"/>
+        </w:rPr>
+      </w:pPr>
     </w:p>
     <w:sectPr>
       <w:pgSz w:w="11906" w:h="16838"/>

</xml_diff>

<commit_message>
added stats per base (not balanced yet)
</commit_message>
<xml_diff>
--- a/Свойства.docx
+++ b/Свойства.docx
@@ -675,7 +675,67 @@
           <w:szCs w:val="28"/>
         </w:rPr>
         <w:lastRenderedPageBreak/>
-        <w:t>Первые 6 уровней свойств могут быть накрафчены, а вот 7 и 8 могут только выпасть. У предмета 5 уровня, может быть 7 уровень свойства и у предмета 6 уровня может быть свойство 7 или 8 уровня</w:t>
+        <w:t>Первые 6 уровней свойств могут быть накрафчены, а вот</w:t>
+      </w:r>
+      <w:r>
+        <w:rPr>
+          <w:color w:val="7030A0"/>
+          <w:sz w:val="28"/>
+          <w:szCs w:val="28"/>
+        </w:rPr>
+        <w:t xml:space="preserve"> 7 </w:t>
+      </w:r>
+      <w:r>
+        <w:rPr>
+          <w:sz w:val="28"/>
+          <w:szCs w:val="28"/>
+        </w:rPr>
+        <w:t>и</w:t>
+      </w:r>
+      <w:r>
+        <w:rPr>
+          <w:color w:val="7030A0"/>
+          <w:sz w:val="28"/>
+          <w:szCs w:val="28"/>
+        </w:rPr>
+        <w:t xml:space="preserve"> 8 </w:t>
+      </w:r>
+      <w:r>
+        <w:rPr>
+          <w:sz w:val="28"/>
+          <w:szCs w:val="28"/>
+        </w:rPr>
+        <w:t xml:space="preserve">могут только выпасть. У предмета 5 уровня, может быть 7 уровень свойства и у предмета 6 уровня может быть свойство </w:t>
+      </w:r>
+      <w:r>
+        <w:rPr>
+          <w:color w:val="7030A0"/>
+          <w:sz w:val="28"/>
+          <w:szCs w:val="28"/>
+        </w:rPr>
+        <w:t>7</w:t>
+      </w:r>
+      <w:r>
+        <w:rPr>
+          <w:sz w:val="28"/>
+          <w:szCs w:val="28"/>
+        </w:rPr>
+        <w:t xml:space="preserve"> или </w:t>
+      </w:r>
+      <w:r>
+        <w:rPr>
+          <w:color w:val="7030A0"/>
+          <w:sz w:val="28"/>
+          <w:szCs w:val="28"/>
+        </w:rPr>
+        <w:t>8</w:t>
+      </w:r>
+      <w:r>
+        <w:rPr>
+          <w:sz w:val="28"/>
+          <w:szCs w:val="28"/>
+        </w:rPr>
+        <w:t xml:space="preserve"> уровня</w:t>
       </w:r>
       <w:r>
         <w:rPr>
@@ -689,7 +749,22 @@
           <w:sz w:val="28"/>
           <w:szCs w:val="28"/>
         </w:rPr>
-        <w:t>. Такие свойства выделяются фиолетовым текстом.</w:t>
+        <w:t xml:space="preserve">. Такие свойства выделяются </w:t>
+      </w:r>
+      <w:r>
+        <w:rPr>
+          <w:color w:val="7030A0"/>
+          <w:sz w:val="28"/>
+          <w:szCs w:val="28"/>
+        </w:rPr>
+        <w:t xml:space="preserve">фиолетовым </w:t>
+      </w:r>
+      <w:r>
+        <w:rPr>
+          <w:sz w:val="28"/>
+          <w:szCs w:val="28"/>
+        </w:rPr>
+        <w:t>текстом.</w:t>
       </w:r>
     </w:p>
     <w:p>

</xml_diff>

<commit_message>
added avg_damage calculation. It works but comparison doesn't work for some reason
</commit_message>
<xml_diff>
--- a/Свойства.docx
+++ b/Свойства.docx
@@ -1,6 +1,6 @@
 
 <file path=word/document.xml><?xml version="1.0" encoding="utf-8"?>
-<w:document xmlns:wpc="http://schemas.microsoft.com/office/word/2010/wordprocessingCanvas" xmlns:cx="http://schemas.microsoft.com/office/drawing/2014/chartex" xmlns:cx1="http://schemas.microsoft.com/office/drawing/2015/9/8/chartex" xmlns:cx2="http://schemas.microsoft.com/office/drawing/2015/10/21/chartex" xmlns:cx3="http://schemas.microsoft.com/office/drawing/2016/5/9/chartex" xmlns:cx4="http://schemas.microsoft.com/office/drawing/2016/5/10/chartex" xmlns:cx5="http://schemas.microsoft.com/office/drawing/2016/5/11/chartex" xmlns:cx6="http://schemas.microsoft.com/office/drawing/2016/5/12/chartex" xmlns:cx7="http://schemas.microsoft.com/office/drawing/2016/5/13/chartex" xmlns:cx8="http://schemas.microsoft.com/office/drawing/2016/5/14/chartex" xmlns:mc="http://schemas.openxmlformats.org/markup-compatibility/2006" xmlns:aink="http://schemas.microsoft.com/office/drawing/2016/ink" xmlns:am3d="http://schemas.microsoft.com/office/drawing/2017/model3d" xmlns:o="urn:schemas-microsoft-com:office:office" xmlns:r="http://schemas.openxmlformats.org/officeDocument/2006/relationships" xmlns:m="http://schemas.openxmlformats.org/officeDocument/2006/math" xmlns:v="urn:schemas-microsoft-com:vml" xmlns:wp14="http://schemas.microsoft.com/office/word/2010/wordprocessingDrawing" xmlns:wp="http://schemas.openxmlformats.org/drawingml/2006/wordprocessingDrawing" xmlns:w10="urn:schemas-microsoft-com:office:word" xmlns:w="http://schemas.openxmlformats.org/wordprocessingml/2006/main" xmlns:w14="http://schemas.microsoft.com/office/word/2010/wordml" xmlns:w15="http://schemas.microsoft.com/office/word/2012/wordml" xmlns:w16cex="http://schemas.microsoft.com/office/word/2018/wordml/cex" xmlns:w16cid="http://schemas.microsoft.com/office/word/2016/wordml/cid" xmlns:w16="http://schemas.microsoft.com/office/word/2018/wordml" xmlns:w16sdtdh="http://schemas.microsoft.com/office/word/2020/wordml/sdtdatahash" xmlns:w16se="http://schemas.microsoft.com/office/word/2015/wordml/symex" xmlns:wpg="http://schemas.microsoft.com/office/word/2010/wordprocessingGroup" xmlns:wpi="http://schemas.microsoft.com/office/word/2010/wordprocessingInk" xmlns:wne="http://schemas.microsoft.com/office/word/2006/wordml" xmlns:wps="http://schemas.microsoft.com/office/word/2010/wordprocessingShape" mc:Ignorable="w14 w15 w16se w16cid w16 w16cex w16sdtdh wp14">
+<w:document xmlns:wpc="http://schemas.microsoft.com/office/word/2010/wordprocessingCanvas" xmlns:cx="http://schemas.microsoft.com/office/drawing/2014/chartex" xmlns:cx1="http://schemas.microsoft.com/office/drawing/2015/9/8/chartex" xmlns:cx2="http://schemas.microsoft.com/office/drawing/2015/10/21/chartex" xmlns:cx3="http://schemas.microsoft.com/office/drawing/2016/5/9/chartex" xmlns:cx4="http://schemas.microsoft.com/office/drawing/2016/5/10/chartex" xmlns:cx5="http://schemas.microsoft.com/office/drawing/2016/5/11/chartex" xmlns:cx6="http://schemas.microsoft.com/office/drawing/2016/5/12/chartex" xmlns:cx7="http://schemas.microsoft.com/office/drawing/2016/5/13/chartex" xmlns:cx8="http://schemas.microsoft.com/office/drawing/2016/5/14/chartex" xmlns:mc="http://schemas.openxmlformats.org/markup-compatibility/2006" xmlns:aink="http://schemas.microsoft.com/office/drawing/2016/ink" xmlns:am3d="http://schemas.microsoft.com/office/drawing/2017/model3d" xmlns:o="urn:schemas-microsoft-com:office:office" xmlns:oel="http://schemas.microsoft.com/office/2019/extlst" xmlns:r="http://schemas.openxmlformats.org/officeDocument/2006/relationships" xmlns:m="http://schemas.openxmlformats.org/officeDocument/2006/math" xmlns:v="urn:schemas-microsoft-com:vml" xmlns:wp14="http://schemas.microsoft.com/office/word/2010/wordprocessingDrawing" xmlns:wp="http://schemas.openxmlformats.org/drawingml/2006/wordprocessingDrawing" xmlns:w10="urn:schemas-microsoft-com:office:word" xmlns:w="http://schemas.openxmlformats.org/wordprocessingml/2006/main" xmlns:w14="http://schemas.microsoft.com/office/word/2010/wordml" xmlns:w15="http://schemas.microsoft.com/office/word/2012/wordml" xmlns:w16cex="http://schemas.microsoft.com/office/word/2018/wordml/cex" xmlns:w16cid="http://schemas.microsoft.com/office/word/2016/wordml/cid" xmlns:w16="http://schemas.microsoft.com/office/word/2018/wordml" xmlns:w16sdtdh="http://schemas.microsoft.com/office/word/2020/wordml/sdtdatahash" xmlns:w16se="http://schemas.microsoft.com/office/word/2015/wordml/symex" xmlns:wpg="http://schemas.microsoft.com/office/word/2010/wordprocessingGroup" xmlns:wpi="http://schemas.microsoft.com/office/word/2010/wordprocessingInk" xmlns:wne="http://schemas.microsoft.com/office/word/2006/wordml" xmlns:wps="http://schemas.microsoft.com/office/word/2010/wordprocessingShape" mc:Ignorable="w14 w15 w16se w16cid w16 w16cex w16sdtdh wp14">
   <w:body>
     <w:p>
       <w:pPr>
@@ -69,27 +69,7 @@
           <w:sz w:val="28"/>
           <w:szCs w:val="28"/>
         </w:rPr>
-        <w:t xml:space="preserve">шанс уклона, шанс </w:t>
-      </w:r>
-      <w:proofErr w:type="spellStart"/>
-      <w:r>
-        <w:rPr>
-          <w:b/>
-          <w:bCs/>
-          <w:sz w:val="28"/>
-          <w:szCs w:val="28"/>
-        </w:rPr>
-        <w:t>крита</w:t>
-      </w:r>
-      <w:proofErr w:type="spellEnd"/>
-      <w:r>
-        <w:rPr>
-          <w:b/>
-          <w:bCs/>
-          <w:sz w:val="28"/>
-          <w:szCs w:val="28"/>
-        </w:rPr>
-        <w:t>, шанс блока</w:t>
+        <w:t>шанс уклона, шанс крита, шанс блока</w:t>
       </w:r>
     </w:p>
     <w:p>
@@ -278,7 +258,21 @@
           <w:sz w:val="28"/>
           <w:szCs w:val="28"/>
         </w:rPr>
-        <w:t>– процентное увеличение наносимого урона, усиливает накладываемые эффекты</w:t>
+        <w:t>– процентн</w:t>
+      </w:r>
+      <w:r>
+        <w:rPr>
+          <w:sz w:val="28"/>
+          <w:szCs w:val="28"/>
+        </w:rPr>
+        <w:t>ый шанс крита</w:t>
+      </w:r>
+      <w:r>
+        <w:rPr>
+          <w:sz w:val="28"/>
+          <w:szCs w:val="28"/>
+        </w:rPr>
+        <w:t>, усиливает накладываемые эффекты</w:t>
       </w:r>
     </w:p>
     <w:p>
@@ -326,7 +320,21 @@
           <w:sz w:val="28"/>
           <w:szCs w:val="28"/>
         </w:rPr>
-        <w:t>– урон, процент увеличения урона при критическом ударе</w:t>
+        <w:t xml:space="preserve">– </w:t>
+      </w:r>
+      <w:r>
+        <w:rPr>
+          <w:sz w:val="28"/>
+          <w:szCs w:val="28"/>
+        </w:rPr>
+        <w:t xml:space="preserve">бонусный </w:t>
+      </w:r>
+      <w:r>
+        <w:rPr>
+          <w:sz w:val="28"/>
+          <w:szCs w:val="28"/>
+        </w:rPr>
+        <w:t>урон, процент увеличения урона при критическом ударе</w:t>
       </w:r>
     </w:p>
     <w:p>

</xml_diff>